<commit_message>
evaluate code on each page (display table). use the pct() function to adjust column width. Reorder docs 11 and 12
</commit_message>
<xml_diff>
--- a/docs/outputs/docx/col_widths_gt_word.docx
+++ b/docs/outputs/docx/col_widths_gt_word.docx
@@ -2,88 +2,6 @@
 <file path=word/document.xml><?xml version="1.0" encoding="utf-8"?>
 <w:document xmlns:w="http://schemas.openxmlformats.org/wordprocessingml/2006/main" xmlns:m="http://schemas.openxmlformats.org/officeDocument/2006/math" xmlns:r="http://schemas.openxmlformats.org/officeDocument/2006/relationships" xmlns:o="urn:schemas-microsoft-com:office:office" xmlns:v="urn:schemas-microsoft-com:vml" xmlns:w10="urn:schemas-microsoft-com:office:word" xmlns:a="http://schemas.openxmlformats.org/drawingml/2006/main" xmlns:pic="http://schemas.openxmlformats.org/drawingml/2006/picture" xmlns:wp="http://schemas.openxmlformats.org/drawingml/2006/wordprocessingDrawing">
   <w:body>
-    <w:p>
-      <w:pPr>
-        <w:spacing w:before="0" w:after="60"/>
-        <w:keepNext/>
-        <w:jc w:val="start"/>
-        <w:pStyle w:val="caption"/>
-      </w:pPr>
-      <w:r>
-        <w:rPr>
-          <w:rFonts w:ascii="Calibri" w:hAnsi="Calibri"/>
-          <w:sz w:val="24"/>
-        </w:rPr>
-        <w:t xml:space="preserve">Table </w:t>
-      </w:r>
-      <w:r>
-        <w:fldChar w:fldCharType="begin" w:dirty="true"/>
-      </w:r>
-      <w:r>
-        <w:instrText xml:space="preserve" w:dirty="true"> SEQ Table \* ARABIC </w:instrText>
-      </w:r>
-      <w:r>
-        <w:fldChar w:fldCharType="separate" w:dirty="true"/>
-      </w:r>
-      <w:r>
-        <w:rPr>
-          <w:noProof/>
-          <w:rFonts w:ascii="Calibri" w:hAnsi="Calibri"/>
-          <w:sz w:val="24"/>
-        </w:rPr>
-        <w:t xml:space="default">1</w:t>
-      </w:r>
-      <w:r>
-        <w:fldChar w:fldCharType="end" w:dirty="true"/>
-      </w:r>
-      <w:r>
-        <w:rPr>
-          <w:rFonts w:ascii="Calibri" w:hAnsi="Calibri"/>
-          <w:sz w:val="24"/>
-        </w:rPr>
-        <w:t xml:space="preserve">: </w:t>
-      </w:r>
-      <w:r>
-        <w:rPr>
-          <w:rFonts w:ascii="Calibri" w:hAnsi="Calibri"/>
-          <w:sz w:val="24"/>
-          <w:color w:val="333333"/>
-        </w:rPr>
-        <w:t xml:space="preserve">This is the Title</w:t>
-      </w:r>
-      <w:r xmlns:w="http://schemas.openxmlformats.org/wordprocessingml/2006/main">
-        <w:rPr>
-          <w:rFonts w:ascii="Calibri" w:hAnsi="Calibri"/>
-          <w:sz w:val="24"/>
-          <w:color w:val="333333"/>
-        </w:rPr>
-        <w:t xml:space="preserve"> </w:t>
-      </w:r>
-      <w:r>
-        <w:rPr>
-          <w:rFonts w:ascii="Calibri" w:hAnsi="Calibri"/>
-          <w:sz w:val="24"/>
-          <w:color w:val="333333"/>
-        </w:rPr>
-        <w:t xml:space="preserve">with a linebreak</w:t>
-      </w:r>
-    </w:p>
-    <w:p>
-      <w:pPr>
-        <w:spacing w:before="0" w:after="60"/>
-        <w:keepNext/>
-        <w:jc w:val="start"/>
-        <w:pStyle w:val="caption"/>
-      </w:pPr>
-      <w:r>
-        <w:rPr>
-          <w:rFonts w:ascii="Calibri" w:hAnsi="Calibri"/>
-          <w:sz w:val="20"/>
-          <w:color w:val="333333"/>
-        </w:rPr>
-        <w:t xml:space="default">This is the Subtitle</w:t>
-      </w:r>
-    </w:p>
     <w:tbl xmlns:w="http://schemas.openxmlformats.org/wordprocessingml/2006/main" xmlns:wp="http://schemas.openxmlformats.org/drawingml/2006/wordprocessingDrawing" xmlns:r="http://schemas.openxmlformats.org/officeDocument/2006/relationships" xmlns:w14="http://schemas.microsoft.com/office/word/2010/wordml">
       <w:tblPr>
         <w:tblCellMar>
@@ -117,10 +35,11 @@
             </w:pPr>
             <w:r>
               <w:rPr>
-                <w:rFonts w:ascii="Calibri" w:hAnsi="Calibri"/>
-                <w:sz w:val="20"/>
-              </w:rPr>
-              <w:t xml:space="default">variable</w:t>
+                <w:b w:val="true"/>
+                <w:rFonts w:ascii="Calibri" w:hAnsi="Calibri"/>
+                <w:sz w:val="20"/>
+              </w:rPr>
+              <w:t xml:space="preserve">Characteristic</w:t>
             </w:r>
           </w:p>
         </w:tc>
@@ -135,14 +54,45 @@
             <w:pPr>
               <w:spacing w:before="0" w:after="60"/>
               <w:keepNext/>
-              <w:jc w:val="start"/>
-            </w:pPr>
-            <w:r>
-              <w:rPr>
-                <w:rFonts w:ascii="Calibri" w:hAnsi="Calibri"/>
-                <w:sz w:val="20"/>
-              </w:rPr>
-              <w:t xml:space="default">var_type</w:t>
+              <w:jc w:val="center"/>
+            </w:pPr>
+            <w:r>
+              <w:rPr>
+                <w:b w:val="true"/>
+                <w:rFonts w:ascii="Calibri" w:hAnsi="Calibri"/>
+                <w:sz w:val="20"/>
+              </w:rPr>
+              <w:t xml:space="preserve">Overall</w:t>
+            </w:r>
+            <w:r>
+              <w:rPr>
+                <w:rFonts w:ascii="Calibri" w:hAnsi="Calibri"/>
+                <w:sz w:val="20"/>
+              </w:rPr>
+              <w:t xml:space="preserve"/>
+            </w:r>
+            <w:r xmlns:w="http://schemas.openxmlformats.org/wordprocessingml/2006/main">
+              <w:rPr>
+                <w:rFonts w:ascii="Calibri" w:hAnsi="Calibri"/>
+                <w:sz w:val="20"/>
+              </w:rPr>
+              <w:t xml:space="preserve"> </w:t>
+            </w:r>
+            <w:r>
+              <w:rPr>
+                <w:rFonts w:ascii="Calibri" w:hAnsi="Calibri"/>
+                <w:sz w:val="20"/>
+              </w:rPr>
+              <w:t xml:space="preserve">N = 200</w:t>
+            </w:r>
+            <w:r>
+              <w:rPr>
+                <w:vertAlign w:val="superscript"/>
+                <w:i/>
+                <w:rFonts w:ascii="Calibri" w:hAnsi="Calibri"/>
+                <w:sz w:val="20"/>
+              </w:rPr>
+              <w:t xml:space="default">1</w:t>
             </w:r>
           </w:p>
         </w:tc>
@@ -157,14 +107,45 @@
             <w:pPr>
               <w:spacing w:before="0" w:after="60"/>
               <w:keepNext/>
-              <w:jc w:val="start"/>
-            </w:pPr>
-            <w:r>
-              <w:rPr>
-                <w:rFonts w:ascii="Calibri" w:hAnsi="Calibri"/>
-                <w:sz w:val="20"/>
-              </w:rPr>
-              <w:t xml:space="default">row_type</w:t>
+              <w:jc w:val="center"/>
+            </w:pPr>
+            <w:r>
+              <w:rPr>
+                <w:b w:val="true"/>
+                <w:rFonts w:ascii="Calibri" w:hAnsi="Calibri"/>
+                <w:sz w:val="20"/>
+              </w:rPr>
+              <w:t xml:space="preserve">Drug A</w:t>
+            </w:r>
+            <w:r>
+              <w:rPr>
+                <w:rFonts w:ascii="Calibri" w:hAnsi="Calibri"/>
+                <w:sz w:val="20"/>
+              </w:rPr>
+              <w:t xml:space="preserve"/>
+            </w:r>
+            <w:r xmlns:w="http://schemas.openxmlformats.org/wordprocessingml/2006/main">
+              <w:rPr>
+                <w:rFonts w:ascii="Calibri" w:hAnsi="Calibri"/>
+                <w:sz w:val="20"/>
+              </w:rPr>
+              <w:t xml:space="preserve"> </w:t>
+            </w:r>
+            <w:r>
+              <w:rPr>
+                <w:rFonts w:ascii="Calibri" w:hAnsi="Calibri"/>
+                <w:sz w:val="20"/>
+              </w:rPr>
+              <w:t xml:space="preserve">N = 98</w:t>
+            </w:r>
+            <w:r>
+              <w:rPr>
+                <w:vertAlign w:val="superscript"/>
+                <w:i/>
+                <w:rFonts w:ascii="Calibri" w:hAnsi="Calibri"/>
+                <w:sz w:val="20"/>
+              </w:rPr>
+              <w:t xml:space="default">1</w:t>
             </w:r>
           </w:p>
         </w:tc>
@@ -173,57 +154,14 @@
             <w:tcBorders>
               <w:top w:val="single" w:sz="16" w:space="0" w:color="D3D3D3"/>
               <w:bottom w:val="single" w:sz="16" w:space="0" w:color="D3D3D3"/>
-            </w:tcBorders>
-          </w:tcPr>
-          <w:p>
-            <w:pPr>
-              <w:spacing w:before="0" w:after="60"/>
-              <w:keepNext/>
-              <w:jc w:val="start"/>
-            </w:pPr>
-            <w:r>
-              <w:rPr>
-                <w:rFonts w:ascii="Calibri" w:hAnsi="Calibri"/>
-                <w:sz w:val="20"/>
-              </w:rPr>
-              <w:t xml:space="default">var_label</w:t>
-            </w:r>
-          </w:p>
-        </w:tc>
-        <w:tc>
-          <w:tcPr>
-            <w:tcBorders>
-              <w:top w:val="single" w:sz="16" w:space="0" w:color="D3D3D3"/>
-              <w:bottom w:val="single" w:sz="16" w:space="0" w:color="D3D3D3"/>
-            </w:tcBorders>
-          </w:tcPr>
-          <w:p>
-            <w:pPr>
-              <w:spacing w:before="0" w:after="60"/>
-              <w:keepNext/>
-              <w:jc w:val="start"/>
-            </w:pPr>
-            <w:r>
-              <w:rPr>
-                <w:rFonts w:ascii="Calibri" w:hAnsi="Calibri"/>
-                <w:sz w:val="20"/>
-              </w:rPr>
-              <w:t xml:space="default">label</w:t>
-            </w:r>
-          </w:p>
-        </w:tc>
-        <w:tc>
-          <w:tcPr>
-            <w:tcBorders>
-              <w:top w:val="single" w:sz="16" w:space="0" w:color="D3D3D3"/>
-              <w:bottom w:val="single" w:sz="16" w:space="0" w:color="D3D3D3"/>
-            </w:tcBorders>
-          </w:tcPr>
-          <w:p>
-            <w:pPr>
-              <w:spacing w:before="0" w:after="60"/>
-              <w:keepNext/>
-              <w:jc w:val="end"/>
+              <w:end w:val="single" w:space="0" w:color="D3D3D3"/>
+            </w:tcBorders>
+          </w:tcPr>
+          <w:p>
+            <w:pPr>
+              <w:spacing w:before="0" w:after="60"/>
+              <w:keepNext/>
+              <w:jc w:val="center"/>
             </w:pPr>
             <w:r>
               <w:rPr>
@@ -231,30 +169,7 @@
                 <w:rFonts w:ascii="Calibri" w:hAnsi="Calibri"/>
                 <w:sz w:val="20"/>
               </w:rPr>
-              <w:t xml:space="preserve">Overall</w:t>
-            </w:r>
-          </w:p>
-        </w:tc>
-        <w:tc>
-          <w:tcPr>
-            <w:tcBorders>
-              <w:top w:val="single" w:sz="16" w:space="0" w:color="D3D3D3"/>
-              <w:bottom w:val="single" w:sz="16" w:space="0" w:color="D3D3D3"/>
-            </w:tcBorders>
-          </w:tcPr>
-          <w:p>
-            <w:pPr>
-              <w:spacing w:before="0" w:after="60"/>
-              <w:keepNext/>
-              <w:jc w:val="end"/>
-            </w:pPr>
-            <w:r>
-              <w:rPr>
-                <w:b w:val="true"/>
-                <w:rFonts w:ascii="Calibri" w:hAnsi="Calibri"/>
-                <w:sz w:val="20"/>
-              </w:rPr>
-              <w:t xml:space="preserve">Drug A</w:t>
+              <w:t xml:space="preserve">Drug B</w:t>
             </w:r>
             <w:r>
               <w:rPr>
@@ -275,52 +190,16 @@
                 <w:rFonts w:ascii="Calibri" w:hAnsi="Calibri"/>
                 <w:sz w:val="20"/>
               </w:rPr>
-              <w:t xml:space="preserve">Manual Line Break</w:t>
-            </w:r>
-          </w:p>
-        </w:tc>
-        <w:tc>
-          <w:tcPr>
-            <w:tcBorders>
-              <w:top w:val="single" w:sz="16" w:space="0" w:color="D3D3D3"/>
-              <w:bottom w:val="single" w:sz="16" w:space="0" w:color="D3D3D3"/>
-              <w:end w:val="single" w:space="0" w:color="D3D3D3"/>
-            </w:tcBorders>
-          </w:tcPr>
-          <w:p>
-            <w:pPr>
-              <w:spacing w:before="0" w:after="60"/>
-              <w:keepNext/>
-              <w:jc w:val="end"/>
-            </w:pPr>
-            <w:r>
-              <w:rPr>
-                <w:b w:val="true"/>
-                <w:rFonts w:ascii="Calibri" w:hAnsi="Calibri"/>
-                <w:sz w:val="20"/>
-              </w:rPr>
-              <w:t xml:space="preserve">Drug B</w:t>
-            </w:r>
-            <w:r>
-              <w:rPr>
-                <w:rFonts w:ascii="Calibri" w:hAnsi="Calibri"/>
-                <w:sz w:val="20"/>
-              </w:rPr>
-              <w:t xml:space="preserve"/>
-            </w:r>
-            <w:r xmlns:w="http://schemas.openxmlformats.org/wordprocessingml/2006/main">
-              <w:rPr>
-                <w:rFonts w:ascii="Calibri" w:hAnsi="Calibri"/>
-                <w:sz w:val="20"/>
-              </w:rPr>
-              <w:t xml:space="preserve"> </w:t>
-            </w:r>
-            <w:r>
-              <w:rPr>
-                <w:rFonts w:ascii="Calibri" w:hAnsi="Calibri"/>
-                <w:sz w:val="20"/>
-              </w:rPr>
-              <w:t xml:space="preserve">Manual Line Break</w:t>
+              <w:t xml:space="preserve">N = 102</w:t>
+            </w:r>
+            <w:r>
+              <w:rPr>
+                <w:vertAlign w:val="superscript"/>
+                <w:i/>
+                <w:rFonts w:ascii="Calibri" w:hAnsi="Calibri"/>
+                <w:sz w:val="20"/>
+              </w:rPr>
+              <w:t xml:space="default">1</w:t>
             </w:r>
           </w:p>
         </w:tc>
@@ -349,134 +228,24 @@
                 <w:rFonts w:ascii="Calibri" w:hAnsi="Calibri"/>
                 <w:sz w:val="20"/>
               </w:rPr>
-              <w:t xml:space="default">age</w:t>
-            </w:r>
-          </w:p>
-        </w:tc>
-        <w:tc>
-          <w:tcPr>
-            <w:tcBorders>
-              <w:top w:val="single" w:space="0" w:color="D3D3D3"/>
-              <w:bottom w:val="single" w:space="0" w:color="D3D3D3"/>
-              <w:start w:val="single" w:space="0" w:color="D3D3D3"/>
-              <w:end w:val="single" w:space="0" w:color="D3D3D3"/>
-            </w:tcBorders>
-          </w:tcPr>
-          <w:p>
-            <w:pPr>
-              <w:spacing w:before="0" w:after="60"/>
-              <w:keepNext/>
-              <w:jc w:val="start"/>
-            </w:pPr>
-            <w:r>
-              <w:rPr>
-                <w:rFonts w:ascii="Calibri" w:hAnsi="Calibri"/>
-                <w:sz w:val="20"/>
-              </w:rPr>
-              <w:t xml:space="default">continuous</w:t>
-            </w:r>
-          </w:p>
-        </w:tc>
-        <w:tc>
-          <w:tcPr>
-            <w:tcBorders>
-              <w:top w:val="single" w:space="0" w:color="D3D3D3"/>
-              <w:bottom w:val="single" w:space="0" w:color="D3D3D3"/>
-              <w:start w:val="single" w:space="0" w:color="D3D3D3"/>
-              <w:end w:val="single" w:space="0" w:color="D3D3D3"/>
-            </w:tcBorders>
-          </w:tcPr>
-          <w:p>
-            <w:pPr>
-              <w:spacing w:before="0" w:after="60"/>
-              <w:keepNext/>
-              <w:jc w:val="start"/>
-            </w:pPr>
-            <w:r>
-              <w:rPr>
-                <w:rFonts w:ascii="Calibri" w:hAnsi="Calibri"/>
-                <w:sz w:val="20"/>
-              </w:rPr>
-              <w:t xml:space="default">label</w:t>
-            </w:r>
-          </w:p>
-        </w:tc>
-        <w:tc>
-          <w:tcPr>
-            <w:tcBorders>
-              <w:top w:val="single" w:space="0" w:color="D3D3D3"/>
-              <w:bottom w:val="single" w:space="0" w:color="D3D3D3"/>
-              <w:start w:val="single" w:space="0" w:color="D3D3D3"/>
-              <w:end w:val="single" w:space="0" w:color="D3D3D3"/>
-            </w:tcBorders>
-          </w:tcPr>
-          <w:p>
-            <w:pPr>
-              <w:spacing w:before="0" w:after="60"/>
-              <w:keepNext/>
-              <w:jc w:val="start"/>
-            </w:pPr>
-            <w:r>
-              <w:rPr>
-                <w:rFonts w:ascii="Calibri" w:hAnsi="Calibri"/>
-                <w:sz w:val="20"/>
-              </w:rPr>
-              <w:t xml:space="default">Age   linebreak in a cell</w:t>
-            </w:r>
-          </w:p>
-        </w:tc>
-        <w:tc>
-          <w:tcPr>
-            <w:tcBorders>
-              <w:top w:val="single" w:space="0" w:color="D3D3D3"/>
-              <w:bottom w:val="single" w:space="0" w:color="D3D3D3"/>
-              <w:start w:val="single" w:space="0" w:color="D3D3D3"/>
-              <w:end w:val="single" w:space="0" w:color="D3D3D3"/>
-            </w:tcBorders>
-          </w:tcPr>
-          <w:p>
-            <w:pPr>
-              <w:spacing w:before="0" w:after="60"/>
-              <w:keepNext/>
-              <w:jc w:val="start"/>
-            </w:pPr>
-            <w:r>
-              <w:rPr>
-                <w:rFonts w:ascii="Calibri" w:hAnsi="Calibri"/>
-                <w:sz w:val="20"/>
-              </w:rPr>
-              <w:t xml:space="preserve">Age</w:t>
-            </w:r>
-            <w:r xmlns:w="http://schemas.openxmlformats.org/wordprocessingml/2006/main">
-              <w:rPr>
-                <w:rFonts w:ascii="Calibri" w:hAnsi="Calibri"/>
-                <w:sz w:val="20"/>
-              </w:rPr>
-              <w:t xml:space="preserve"> </w:t>
-            </w:r>
-            <w:r>
-              <w:rPr>
-                <w:rFonts w:ascii="Calibri" w:hAnsi="Calibri"/>
-                <w:sz w:val="20"/>
-              </w:rPr>
-              <w:t xml:space="preserve">  linebreak in a cell</w:t>
-            </w:r>
-          </w:p>
-        </w:tc>
-        <w:tc>
-          <w:tcPr>
-            <w:tcBorders>
-              <w:top w:val="single" w:space="0" w:color="D3D3D3"/>
-              <w:bottom w:val="single" w:space="0" w:color="D3D3D3"/>
-              <w:start w:val="single" w:space="0" w:color="D3D3D3"/>
-              <w:end w:val="single" w:space="0" w:color="D3D3D3"/>
-            </w:tcBorders>
-          </w:tcPr>
-          <w:p>
-            <w:pPr>
-              <w:spacing w:before="0" w:after="60"/>
-              <w:keepNext/>
-              <w:jc w:val="end"/>
+              <w:t xml:space="default">Age</w:t>
+            </w:r>
+          </w:p>
+        </w:tc>
+        <w:tc>
+          <w:tcPr>
+            <w:tcBorders>
+              <w:top w:val="single" w:space="0" w:color="D3D3D3"/>
+              <w:bottom w:val="single" w:space="0" w:color="D3D3D3"/>
+              <w:start w:val="single" w:space="0" w:color="D3D3D3"/>
+              <w:end w:val="single" w:space="0" w:color="D3D3D3"/>
+            </w:tcBorders>
+          </w:tcPr>
+          <w:p>
+            <w:pPr>
+              <w:spacing w:before="0" w:after="60"/>
+              <w:keepNext/>
+              <w:jc w:val="center"/>
             </w:pPr>
             <w:r>
               <w:rPr>
@@ -500,7 +269,7 @@
             <w:pPr>
               <w:spacing w:before="0" w:after="60"/>
               <w:keepNext/>
-              <w:jc w:val="end"/>
+              <w:jc w:val="center"/>
             </w:pPr>
             <w:r>
               <w:rPr>
@@ -524,7 +293,7 @@
             <w:pPr>
               <w:spacing w:before="0" w:after="60"/>
               <w:keepNext/>
-              <w:jc w:val="end"/>
+              <w:jc w:val="center"/>
             </w:pPr>
             <w:r>
               <w:rPr>
@@ -560,120 +329,24 @@
                 <w:rFonts w:ascii="Calibri" w:hAnsi="Calibri"/>
                 <w:sz w:val="20"/>
               </w:rPr>
-              <w:t xml:space="default">age</w:t>
-            </w:r>
-          </w:p>
-        </w:tc>
-        <w:tc>
-          <w:tcPr>
-            <w:tcBorders>
-              <w:top w:val="single" w:space="0" w:color="D3D3D3"/>
-              <w:bottom w:val="single" w:space="0" w:color="D3D3D3"/>
-              <w:start w:val="single" w:space="0" w:color="D3D3D3"/>
-              <w:end w:val="single" w:space="0" w:color="D3D3D3"/>
-            </w:tcBorders>
-          </w:tcPr>
-          <w:p>
-            <w:pPr>
-              <w:spacing w:before="0" w:after="60"/>
-              <w:keepNext/>
-              <w:jc w:val="start"/>
-            </w:pPr>
-            <w:r>
-              <w:rPr>
-                <w:rFonts w:ascii="Calibri" w:hAnsi="Calibri"/>
-                <w:sz w:val="20"/>
-              </w:rPr>
-              <w:t xml:space="default">continuous</w:t>
-            </w:r>
-          </w:p>
-        </w:tc>
-        <w:tc>
-          <w:tcPr>
-            <w:tcBorders>
-              <w:top w:val="single" w:space="0" w:color="D3D3D3"/>
-              <w:bottom w:val="single" w:space="0" w:color="D3D3D3"/>
-              <w:start w:val="single" w:space="0" w:color="D3D3D3"/>
-              <w:end w:val="single" w:space="0" w:color="D3D3D3"/>
-            </w:tcBorders>
-          </w:tcPr>
-          <w:p>
-            <w:pPr>
-              <w:spacing w:before="0" w:after="60"/>
-              <w:keepNext/>
-              <w:jc w:val="start"/>
-            </w:pPr>
-            <w:r>
-              <w:rPr>
-                <w:rFonts w:ascii="Calibri" w:hAnsi="Calibri"/>
-                <w:sz w:val="20"/>
-              </w:rPr>
-              <w:t xml:space="default">missing</w:t>
-            </w:r>
-          </w:p>
-        </w:tc>
-        <w:tc>
-          <w:tcPr>
-            <w:tcBorders>
-              <w:top w:val="single" w:space="0" w:color="D3D3D3"/>
-              <w:bottom w:val="single" w:space="0" w:color="D3D3D3"/>
-              <w:start w:val="single" w:space="0" w:color="D3D3D3"/>
-              <w:end w:val="single" w:space="0" w:color="D3D3D3"/>
-            </w:tcBorders>
-          </w:tcPr>
-          <w:p>
-            <w:pPr>
-              <w:spacing w:before="0" w:after="60"/>
-              <w:keepNext/>
-              <w:jc w:val="start"/>
-            </w:pPr>
-            <w:r>
-              <w:rPr>
-                <w:rFonts w:ascii="Calibri" w:hAnsi="Calibri"/>
-                <w:sz w:val="20"/>
-              </w:rPr>
-              <w:t xml:space="default">Age   linebreak in a cell</w:t>
-            </w:r>
-          </w:p>
-        </w:tc>
-        <w:tc>
-          <w:tcPr>
-            <w:tcBorders>
-              <w:top w:val="single" w:space="0" w:color="D3D3D3"/>
-              <w:bottom w:val="single" w:space="0" w:color="D3D3D3"/>
-              <w:start w:val="single" w:space="0" w:color="D3D3D3"/>
-              <w:end w:val="single" w:space="0" w:color="D3D3D3"/>
-            </w:tcBorders>
-          </w:tcPr>
-          <w:p>
-            <w:pPr>
-              <w:spacing w:before="0" w:after="60"/>
-              <w:keepNext/>
-              <w:jc w:val="start"/>
-            </w:pPr>
-            <w:r>
-              <w:rPr>
-                <w:rFonts w:ascii="Calibri" w:hAnsi="Calibri"/>
-                <w:sz w:val="20"/>
-              </w:rPr>
-              <w:t xml:space="preserve">Unknown</w:t>
-            </w:r>
-          </w:p>
-        </w:tc>
-        <w:tc>
-          <w:tcPr>
-            <w:tcBorders>
-              <w:top w:val="single" w:space="0" w:color="D3D3D3"/>
-              <w:bottom w:val="single" w:space="0" w:color="D3D3D3"/>
-              <w:start w:val="single" w:space="0" w:color="D3D3D3"/>
-              <w:end w:val="single" w:space="0" w:color="D3D3D3"/>
-            </w:tcBorders>
-          </w:tcPr>
-          <w:p>
-            <w:pPr>
-              <w:spacing w:before="0" w:after="60"/>
-              <w:keepNext/>
-              <w:jc w:val="end"/>
+              <w:t xml:space="default">    Unknown</w:t>
+            </w:r>
+          </w:p>
+        </w:tc>
+        <w:tc>
+          <w:tcPr>
+            <w:tcBorders>
+              <w:top w:val="single" w:space="0" w:color="D3D3D3"/>
+              <w:bottom w:val="single" w:space="0" w:color="D3D3D3"/>
+              <w:start w:val="single" w:space="0" w:color="D3D3D3"/>
+              <w:end w:val="single" w:space="0" w:color="D3D3D3"/>
+            </w:tcBorders>
+          </w:tcPr>
+          <w:p>
+            <w:pPr>
+              <w:spacing w:before="0" w:after="60"/>
+              <w:keepNext/>
+              <w:jc w:val="center"/>
             </w:pPr>
             <w:r>
               <w:rPr>
@@ -697,7 +370,7 @@
             <w:pPr>
               <w:spacing w:before="0" w:after="60"/>
               <w:keepNext/>
-              <w:jc w:val="end"/>
+              <w:jc w:val="center"/>
             </w:pPr>
             <w:r>
               <w:rPr>
@@ -721,7 +394,7 @@
             <w:pPr>
               <w:spacing w:before="0" w:after="60"/>
               <w:keepNext/>
-              <w:jc w:val="end"/>
+              <w:jc w:val="center"/>
             </w:pPr>
             <w:r>
               <w:rPr>
@@ -757,78 +430,6 @@
                 <w:rFonts w:ascii="Calibri" w:hAnsi="Calibri"/>
                 <w:sz w:val="20"/>
               </w:rPr>
-              <w:t xml:space="default">grade</w:t>
-            </w:r>
-          </w:p>
-        </w:tc>
-        <w:tc>
-          <w:tcPr>
-            <w:tcBorders>
-              <w:top w:val="single" w:space="0" w:color="D3D3D3"/>
-              <w:bottom w:val="single" w:space="0" w:color="D3D3D3"/>
-              <w:start w:val="single" w:space="0" w:color="D3D3D3"/>
-              <w:end w:val="single" w:space="0" w:color="D3D3D3"/>
-            </w:tcBorders>
-          </w:tcPr>
-          <w:p>
-            <w:pPr>
-              <w:spacing w:before="0" w:after="60"/>
-              <w:keepNext/>
-              <w:jc w:val="start"/>
-            </w:pPr>
-            <w:r>
-              <w:rPr>
-                <w:rFonts w:ascii="Calibri" w:hAnsi="Calibri"/>
-                <w:sz w:val="20"/>
-              </w:rPr>
-              <w:t xml:space="default">categorical</w:t>
-            </w:r>
-          </w:p>
-        </w:tc>
-        <w:tc>
-          <w:tcPr>
-            <w:tcBorders>
-              <w:top w:val="single" w:space="0" w:color="D3D3D3"/>
-              <w:bottom w:val="single" w:space="0" w:color="D3D3D3"/>
-              <w:start w:val="single" w:space="0" w:color="D3D3D3"/>
-              <w:end w:val="single" w:space="0" w:color="D3D3D3"/>
-            </w:tcBorders>
-          </w:tcPr>
-          <w:p>
-            <w:pPr>
-              <w:spacing w:before="0" w:after="60"/>
-              <w:keepNext/>
-              <w:jc w:val="start"/>
-            </w:pPr>
-            <w:r>
-              <w:rPr>
-                <w:rFonts w:ascii="Calibri" w:hAnsi="Calibri"/>
-                <w:sz w:val="20"/>
-              </w:rPr>
-              <w:t xml:space="default">label</w:t>
-            </w:r>
-          </w:p>
-        </w:tc>
-        <w:tc>
-          <w:tcPr>
-            <w:tcBorders>
-              <w:top w:val="single" w:space="0" w:color="D3D3D3"/>
-              <w:bottom w:val="single" w:space="0" w:color="D3D3D3"/>
-              <w:start w:val="single" w:space="0" w:color="D3D3D3"/>
-              <w:end w:val="single" w:space="0" w:color="D3D3D3"/>
-            </w:tcBorders>
-          </w:tcPr>
-          <w:p>
-            <w:pPr>
-              <w:spacing w:before="0" w:after="60"/>
-              <w:keepNext/>
-              <w:jc w:val="start"/>
-            </w:pPr>
-            <w:r>
-              <w:rPr>
-                <w:rFonts w:ascii="Calibri" w:hAnsi="Calibri"/>
-                <w:sz w:val="20"/>
-              </w:rPr>
               <w:t xml:space="default">Grade</w:t>
             </w:r>
           </w:p>
@@ -846,86 +447,62 @@
             <w:pPr>
               <w:spacing w:before="0" w:after="60"/>
               <w:keepNext/>
-              <w:jc w:val="start"/>
-            </w:pPr>
-            <w:r>
-              <w:rPr>
-                <w:rFonts w:ascii="Calibri" w:hAnsi="Calibri"/>
-                <w:sz w:val="20"/>
-              </w:rPr>
-              <w:t xml:space="preserve">Grade</w:t>
-            </w:r>
-          </w:p>
-        </w:tc>
-        <w:tc>
-          <w:tcPr>
-            <w:tcBorders>
-              <w:top w:val="single" w:space="0" w:color="D3D3D3"/>
-              <w:bottom w:val="single" w:space="0" w:color="D3D3D3"/>
-              <w:start w:val="single" w:space="0" w:color="D3D3D3"/>
-              <w:end w:val="single" w:space="0" w:color="D3D3D3"/>
-            </w:tcBorders>
-          </w:tcPr>
-          <w:p>
-            <w:pPr>
-              <w:spacing w:before="0" w:after="60"/>
-              <w:keepNext/>
-              <w:jc w:val="end"/>
-            </w:pPr>
-            <w:r>
-              <w:rPr>
-                <w:rFonts w:ascii="Calibri" w:hAnsi="Calibri"/>
-                <w:sz w:val="20"/>
-              </w:rPr>
-              <w:t xml:space="default">NA</w:t>
-            </w:r>
-          </w:p>
-        </w:tc>
-        <w:tc>
-          <w:tcPr>
-            <w:tcBorders>
-              <w:top w:val="single" w:space="0" w:color="D3D3D3"/>
-              <w:bottom w:val="single" w:space="0" w:color="D3D3D3"/>
-              <w:start w:val="single" w:space="0" w:color="D3D3D3"/>
-              <w:end w:val="single" w:space="0" w:color="D3D3D3"/>
-            </w:tcBorders>
-          </w:tcPr>
-          <w:p>
-            <w:pPr>
-              <w:spacing w:before="0" w:after="60"/>
-              <w:keepNext/>
-              <w:jc w:val="end"/>
-            </w:pPr>
-            <w:r>
-              <w:rPr>
-                <w:rFonts w:ascii="Calibri" w:hAnsi="Calibri"/>
-                <w:sz w:val="20"/>
-              </w:rPr>
-              <w:t xml:space="default">NA</w:t>
-            </w:r>
-          </w:p>
-        </w:tc>
-        <w:tc>
-          <w:tcPr>
-            <w:tcBorders>
-              <w:top w:val="single" w:space="0" w:color="D3D3D3"/>
-              <w:bottom w:val="single" w:space="0" w:color="D3D3D3"/>
-              <w:start w:val="single" w:space="0" w:color="D3D3D3"/>
-              <w:end w:val="single" w:space="0" w:color="D3D3D3"/>
-            </w:tcBorders>
-          </w:tcPr>
-          <w:p>
-            <w:pPr>
-              <w:spacing w:before="0" w:after="60"/>
-              <w:keepNext/>
-              <w:jc w:val="end"/>
-            </w:pPr>
-            <w:r>
-              <w:rPr>
-                <w:rFonts w:ascii="Calibri" w:hAnsi="Calibri"/>
-                <w:sz w:val="20"/>
-              </w:rPr>
-              <w:t xml:space="default">NA</w:t>
+              <w:jc w:val="center"/>
+            </w:pPr>
+            <w:r>
+              <w:rPr>
+                <w:rFonts w:ascii="Calibri" w:hAnsi="Calibri"/>
+                <w:sz w:val="20"/>
+              </w:rPr>
+              <w:t xml:space="default"/>
+            </w:r>
+          </w:p>
+        </w:tc>
+        <w:tc>
+          <w:tcPr>
+            <w:tcBorders>
+              <w:top w:val="single" w:space="0" w:color="D3D3D3"/>
+              <w:bottom w:val="single" w:space="0" w:color="D3D3D3"/>
+              <w:start w:val="single" w:space="0" w:color="D3D3D3"/>
+              <w:end w:val="single" w:space="0" w:color="D3D3D3"/>
+            </w:tcBorders>
+          </w:tcPr>
+          <w:p>
+            <w:pPr>
+              <w:spacing w:before="0" w:after="60"/>
+              <w:keepNext/>
+              <w:jc w:val="center"/>
+            </w:pPr>
+            <w:r>
+              <w:rPr>
+                <w:rFonts w:ascii="Calibri" w:hAnsi="Calibri"/>
+                <w:sz w:val="20"/>
+              </w:rPr>
+              <w:t xml:space="default"/>
+            </w:r>
+          </w:p>
+        </w:tc>
+        <w:tc>
+          <w:tcPr>
+            <w:tcBorders>
+              <w:top w:val="single" w:space="0" w:color="D3D3D3"/>
+              <w:bottom w:val="single" w:space="0" w:color="D3D3D3"/>
+              <w:start w:val="single" w:space="0" w:color="D3D3D3"/>
+              <w:end w:val="single" w:space="0" w:color="D3D3D3"/>
+            </w:tcBorders>
+          </w:tcPr>
+          <w:p>
+            <w:pPr>
+              <w:spacing w:before="0" w:after="60"/>
+              <w:keepNext/>
+              <w:jc w:val="center"/>
+            </w:pPr>
+            <w:r>
+              <w:rPr>
+                <w:rFonts w:ascii="Calibri" w:hAnsi="Calibri"/>
+                <w:sz w:val="20"/>
+              </w:rPr>
+              <w:t xml:space="default"/>
             </w:r>
           </w:p>
         </w:tc>
@@ -954,120 +531,24 @@
                 <w:rFonts w:ascii="Calibri" w:hAnsi="Calibri"/>
                 <w:sz w:val="20"/>
               </w:rPr>
-              <w:t xml:space="default">grade</w:t>
-            </w:r>
-          </w:p>
-        </w:tc>
-        <w:tc>
-          <w:tcPr>
-            <w:tcBorders>
-              <w:top w:val="single" w:space="0" w:color="D3D3D3"/>
-              <w:bottom w:val="single" w:space="0" w:color="D3D3D3"/>
-              <w:start w:val="single" w:space="0" w:color="D3D3D3"/>
-              <w:end w:val="single" w:space="0" w:color="D3D3D3"/>
-            </w:tcBorders>
-          </w:tcPr>
-          <w:p>
-            <w:pPr>
-              <w:spacing w:before="0" w:after="60"/>
-              <w:keepNext/>
-              <w:jc w:val="start"/>
-            </w:pPr>
-            <w:r>
-              <w:rPr>
-                <w:rFonts w:ascii="Calibri" w:hAnsi="Calibri"/>
-                <w:sz w:val="20"/>
-              </w:rPr>
-              <w:t xml:space="default">categorical</w:t>
-            </w:r>
-          </w:p>
-        </w:tc>
-        <w:tc>
-          <w:tcPr>
-            <w:tcBorders>
-              <w:top w:val="single" w:space="0" w:color="D3D3D3"/>
-              <w:bottom w:val="single" w:space="0" w:color="D3D3D3"/>
-              <w:start w:val="single" w:space="0" w:color="D3D3D3"/>
-              <w:end w:val="single" w:space="0" w:color="D3D3D3"/>
-            </w:tcBorders>
-          </w:tcPr>
-          <w:p>
-            <w:pPr>
-              <w:spacing w:before="0" w:after="60"/>
-              <w:keepNext/>
-              <w:jc w:val="start"/>
-            </w:pPr>
-            <w:r>
-              <w:rPr>
-                <w:rFonts w:ascii="Calibri" w:hAnsi="Calibri"/>
-                <w:sz w:val="20"/>
-              </w:rPr>
-              <w:t xml:space="default">level</w:t>
-            </w:r>
-          </w:p>
-        </w:tc>
-        <w:tc>
-          <w:tcPr>
-            <w:tcBorders>
-              <w:top w:val="single" w:space="0" w:color="D3D3D3"/>
-              <w:bottom w:val="single" w:space="0" w:color="D3D3D3"/>
-              <w:start w:val="single" w:space="0" w:color="D3D3D3"/>
-              <w:end w:val="single" w:space="0" w:color="D3D3D3"/>
-            </w:tcBorders>
-          </w:tcPr>
-          <w:p>
-            <w:pPr>
-              <w:spacing w:before="0" w:after="60"/>
-              <w:keepNext/>
-              <w:jc w:val="start"/>
-            </w:pPr>
-            <w:r>
-              <w:rPr>
-                <w:rFonts w:ascii="Calibri" w:hAnsi="Calibri"/>
-                <w:sz w:val="20"/>
-              </w:rPr>
-              <w:t xml:space="default">Grade</w:t>
-            </w:r>
-          </w:p>
-        </w:tc>
-        <w:tc>
-          <w:tcPr>
-            <w:tcBorders>
-              <w:top w:val="single" w:space="0" w:color="D3D3D3"/>
-              <w:bottom w:val="single" w:space="0" w:color="D3D3D3"/>
-              <w:start w:val="single" w:space="0" w:color="D3D3D3"/>
-              <w:end w:val="single" w:space="0" w:color="D3D3D3"/>
-            </w:tcBorders>
-          </w:tcPr>
-          <w:p>
-            <w:pPr>
-              <w:spacing w:before="0" w:after="60"/>
-              <w:keepNext/>
-              <w:jc w:val="start"/>
-            </w:pPr>
-            <w:r>
-              <w:rPr>
-                <w:rFonts w:ascii="Calibri" w:hAnsi="Calibri"/>
-                <w:sz w:val="20"/>
-              </w:rPr>
-              <w:t xml:space="preserve">I</w:t>
-            </w:r>
-          </w:p>
-        </w:tc>
-        <w:tc>
-          <w:tcPr>
-            <w:tcBorders>
-              <w:top w:val="single" w:space="0" w:color="D3D3D3"/>
-              <w:bottom w:val="single" w:space="0" w:color="D3D3D3"/>
-              <w:start w:val="single" w:space="0" w:color="D3D3D3"/>
-              <w:end w:val="single" w:space="0" w:color="D3D3D3"/>
-            </w:tcBorders>
-          </w:tcPr>
-          <w:p>
-            <w:pPr>
-              <w:spacing w:before="0" w:after="60"/>
-              <w:keepNext/>
-              <w:jc w:val="end"/>
+              <w:t xml:space="default">    I</w:t>
+            </w:r>
+          </w:p>
+        </w:tc>
+        <w:tc>
+          <w:tcPr>
+            <w:tcBorders>
+              <w:top w:val="single" w:space="0" w:color="D3D3D3"/>
+              <w:bottom w:val="single" w:space="0" w:color="D3D3D3"/>
+              <w:start w:val="single" w:space="0" w:color="D3D3D3"/>
+              <w:end w:val="single" w:space="0" w:color="D3D3D3"/>
+            </w:tcBorders>
+          </w:tcPr>
+          <w:p>
+            <w:pPr>
+              <w:spacing w:before="0" w:after="60"/>
+              <w:keepNext/>
+              <w:jc w:val="center"/>
             </w:pPr>
             <w:r>
               <w:rPr>
@@ -1091,7 +572,7 @@
             <w:pPr>
               <w:spacing w:before="0" w:after="60"/>
               <w:keepNext/>
-              <w:jc w:val="end"/>
+              <w:jc w:val="center"/>
             </w:pPr>
             <w:r>
               <w:rPr>
@@ -1115,7 +596,7 @@
             <w:pPr>
               <w:spacing w:before="0" w:after="60"/>
               <w:keepNext/>
-              <w:jc w:val="end"/>
+              <w:jc w:val="center"/>
             </w:pPr>
             <w:r>
               <w:rPr>
@@ -1151,120 +632,24 @@
                 <w:rFonts w:ascii="Calibri" w:hAnsi="Calibri"/>
                 <w:sz w:val="20"/>
               </w:rPr>
-              <w:t xml:space="default">grade</w:t>
-            </w:r>
-          </w:p>
-        </w:tc>
-        <w:tc>
-          <w:tcPr>
-            <w:tcBorders>
-              <w:top w:val="single" w:space="0" w:color="D3D3D3"/>
-              <w:bottom w:val="single" w:space="0" w:color="D3D3D3"/>
-              <w:start w:val="single" w:space="0" w:color="D3D3D3"/>
-              <w:end w:val="single" w:space="0" w:color="D3D3D3"/>
-            </w:tcBorders>
-          </w:tcPr>
-          <w:p>
-            <w:pPr>
-              <w:spacing w:before="0" w:after="60"/>
-              <w:keepNext/>
-              <w:jc w:val="start"/>
-            </w:pPr>
-            <w:r>
-              <w:rPr>
-                <w:rFonts w:ascii="Calibri" w:hAnsi="Calibri"/>
-                <w:sz w:val="20"/>
-              </w:rPr>
-              <w:t xml:space="default">categorical</w:t>
-            </w:r>
-          </w:p>
-        </w:tc>
-        <w:tc>
-          <w:tcPr>
-            <w:tcBorders>
-              <w:top w:val="single" w:space="0" w:color="D3D3D3"/>
-              <w:bottom w:val="single" w:space="0" w:color="D3D3D3"/>
-              <w:start w:val="single" w:space="0" w:color="D3D3D3"/>
-              <w:end w:val="single" w:space="0" w:color="D3D3D3"/>
-            </w:tcBorders>
-          </w:tcPr>
-          <w:p>
-            <w:pPr>
-              <w:spacing w:before="0" w:after="60"/>
-              <w:keepNext/>
-              <w:jc w:val="start"/>
-            </w:pPr>
-            <w:r>
-              <w:rPr>
-                <w:rFonts w:ascii="Calibri" w:hAnsi="Calibri"/>
-                <w:sz w:val="20"/>
-              </w:rPr>
-              <w:t xml:space="default">level</w:t>
-            </w:r>
-          </w:p>
-        </w:tc>
-        <w:tc>
-          <w:tcPr>
-            <w:tcBorders>
-              <w:top w:val="single" w:space="0" w:color="D3D3D3"/>
-              <w:bottom w:val="single" w:space="0" w:color="D3D3D3"/>
-              <w:start w:val="single" w:space="0" w:color="D3D3D3"/>
-              <w:end w:val="single" w:space="0" w:color="D3D3D3"/>
-            </w:tcBorders>
-          </w:tcPr>
-          <w:p>
-            <w:pPr>
-              <w:spacing w:before="0" w:after="60"/>
-              <w:keepNext/>
-              <w:jc w:val="start"/>
-            </w:pPr>
-            <w:r>
-              <w:rPr>
-                <w:rFonts w:ascii="Calibri" w:hAnsi="Calibri"/>
-                <w:sz w:val="20"/>
-              </w:rPr>
-              <w:t xml:space="default">Grade</w:t>
-            </w:r>
-          </w:p>
-        </w:tc>
-        <w:tc>
-          <w:tcPr>
-            <w:tcBorders>
-              <w:top w:val="single" w:space="0" w:color="D3D3D3"/>
-              <w:bottom w:val="single" w:space="0" w:color="D3D3D3"/>
-              <w:start w:val="single" w:space="0" w:color="D3D3D3"/>
-              <w:end w:val="single" w:space="0" w:color="D3D3D3"/>
-            </w:tcBorders>
-          </w:tcPr>
-          <w:p>
-            <w:pPr>
-              <w:spacing w:before="0" w:after="60"/>
-              <w:keepNext/>
-              <w:jc w:val="start"/>
-            </w:pPr>
-            <w:r>
-              <w:rPr>
-                <w:rFonts w:ascii="Calibri" w:hAnsi="Calibri"/>
-                <w:sz w:val="20"/>
-              </w:rPr>
-              <w:t xml:space="preserve">II</w:t>
-            </w:r>
-          </w:p>
-        </w:tc>
-        <w:tc>
-          <w:tcPr>
-            <w:tcBorders>
-              <w:top w:val="single" w:space="0" w:color="D3D3D3"/>
-              <w:bottom w:val="single" w:space="0" w:color="D3D3D3"/>
-              <w:start w:val="single" w:space="0" w:color="D3D3D3"/>
-              <w:end w:val="single" w:space="0" w:color="D3D3D3"/>
-            </w:tcBorders>
-          </w:tcPr>
-          <w:p>
-            <w:pPr>
-              <w:spacing w:before="0" w:after="60"/>
-              <w:keepNext/>
-              <w:jc w:val="end"/>
+              <w:t xml:space="default">    II</w:t>
+            </w:r>
+          </w:p>
+        </w:tc>
+        <w:tc>
+          <w:tcPr>
+            <w:tcBorders>
+              <w:top w:val="single" w:space="0" w:color="D3D3D3"/>
+              <w:bottom w:val="single" w:space="0" w:color="D3D3D3"/>
+              <w:start w:val="single" w:space="0" w:color="D3D3D3"/>
+              <w:end w:val="single" w:space="0" w:color="D3D3D3"/>
+            </w:tcBorders>
+          </w:tcPr>
+          <w:p>
+            <w:pPr>
+              <w:spacing w:before="0" w:after="60"/>
+              <w:keepNext/>
+              <w:jc w:val="center"/>
             </w:pPr>
             <w:r>
               <w:rPr>
@@ -1288,7 +673,7 @@
             <w:pPr>
               <w:spacing w:before="0" w:after="60"/>
               <w:keepNext/>
-              <w:jc w:val="end"/>
+              <w:jc w:val="center"/>
             </w:pPr>
             <w:r>
               <w:rPr>
@@ -1312,7 +697,7 @@
             <w:pPr>
               <w:spacing w:before="0" w:after="60"/>
               <w:keepNext/>
-              <w:jc w:val="end"/>
+              <w:jc w:val="center"/>
             </w:pPr>
             <w:r>
               <w:rPr>
@@ -1348,120 +733,24 @@
                 <w:rFonts w:ascii="Calibri" w:hAnsi="Calibri"/>
                 <w:sz w:val="20"/>
               </w:rPr>
-              <w:t xml:space="default">grade</w:t>
-            </w:r>
-          </w:p>
-        </w:tc>
-        <w:tc>
-          <w:tcPr>
-            <w:tcBorders>
-              <w:top w:val="single" w:space="0" w:color="D3D3D3"/>
-              <w:bottom w:val="single" w:space="0" w:color="D3D3D3"/>
-              <w:start w:val="single" w:space="0" w:color="D3D3D3"/>
-              <w:end w:val="single" w:space="0" w:color="D3D3D3"/>
-            </w:tcBorders>
-          </w:tcPr>
-          <w:p>
-            <w:pPr>
-              <w:spacing w:before="0" w:after="60"/>
-              <w:keepNext/>
-              <w:jc w:val="start"/>
-            </w:pPr>
-            <w:r>
-              <w:rPr>
-                <w:rFonts w:ascii="Calibri" w:hAnsi="Calibri"/>
-                <w:sz w:val="20"/>
-              </w:rPr>
-              <w:t xml:space="default">categorical</w:t>
-            </w:r>
-          </w:p>
-        </w:tc>
-        <w:tc>
-          <w:tcPr>
-            <w:tcBorders>
-              <w:top w:val="single" w:space="0" w:color="D3D3D3"/>
-              <w:bottom w:val="single" w:space="0" w:color="D3D3D3"/>
-              <w:start w:val="single" w:space="0" w:color="D3D3D3"/>
-              <w:end w:val="single" w:space="0" w:color="D3D3D3"/>
-            </w:tcBorders>
-          </w:tcPr>
-          <w:p>
-            <w:pPr>
-              <w:spacing w:before="0" w:after="60"/>
-              <w:keepNext/>
-              <w:jc w:val="start"/>
-            </w:pPr>
-            <w:r>
-              <w:rPr>
-                <w:rFonts w:ascii="Calibri" w:hAnsi="Calibri"/>
-                <w:sz w:val="20"/>
-              </w:rPr>
-              <w:t xml:space="default">level</w:t>
-            </w:r>
-          </w:p>
-        </w:tc>
-        <w:tc>
-          <w:tcPr>
-            <w:tcBorders>
-              <w:top w:val="single" w:space="0" w:color="D3D3D3"/>
-              <w:bottom w:val="single" w:space="0" w:color="D3D3D3"/>
-              <w:start w:val="single" w:space="0" w:color="D3D3D3"/>
-              <w:end w:val="single" w:space="0" w:color="D3D3D3"/>
-            </w:tcBorders>
-          </w:tcPr>
-          <w:p>
-            <w:pPr>
-              <w:spacing w:before="0" w:after="60"/>
-              <w:keepNext/>
-              <w:jc w:val="start"/>
-            </w:pPr>
-            <w:r>
-              <w:rPr>
-                <w:rFonts w:ascii="Calibri" w:hAnsi="Calibri"/>
-                <w:sz w:val="20"/>
-              </w:rPr>
-              <w:t xml:space="default">Grade</w:t>
-            </w:r>
-          </w:p>
-        </w:tc>
-        <w:tc>
-          <w:tcPr>
-            <w:tcBorders>
-              <w:top w:val="single" w:space="0" w:color="D3D3D3"/>
-              <w:bottom w:val="single" w:space="0" w:color="D3D3D3"/>
-              <w:start w:val="single" w:space="0" w:color="D3D3D3"/>
-              <w:end w:val="single" w:space="0" w:color="D3D3D3"/>
-            </w:tcBorders>
-          </w:tcPr>
-          <w:p>
-            <w:pPr>
-              <w:spacing w:before="0" w:after="60"/>
-              <w:keepNext/>
-              <w:jc w:val="start"/>
-            </w:pPr>
-            <w:r>
-              <w:rPr>
-                <w:rFonts w:ascii="Calibri" w:hAnsi="Calibri"/>
-                <w:sz w:val="20"/>
-              </w:rPr>
-              <w:t xml:space="preserve">III</w:t>
-            </w:r>
-          </w:p>
-        </w:tc>
-        <w:tc>
-          <w:tcPr>
-            <w:tcBorders>
-              <w:top w:val="single" w:space="0" w:color="D3D3D3"/>
-              <w:bottom w:val="single" w:space="0" w:color="D3D3D3"/>
-              <w:start w:val="single" w:space="0" w:color="D3D3D3"/>
-              <w:end w:val="single" w:space="0" w:color="D3D3D3"/>
-            </w:tcBorders>
-          </w:tcPr>
-          <w:p>
-            <w:pPr>
-              <w:spacing w:before="0" w:after="60"/>
-              <w:keepNext/>
-              <w:jc w:val="end"/>
+              <w:t xml:space="default">    III</w:t>
+            </w:r>
+          </w:p>
+        </w:tc>
+        <w:tc>
+          <w:tcPr>
+            <w:tcBorders>
+              <w:top w:val="single" w:space="0" w:color="D3D3D3"/>
+              <w:bottom w:val="single" w:space="0" w:color="D3D3D3"/>
+              <w:start w:val="single" w:space="0" w:color="D3D3D3"/>
+              <w:end w:val="single" w:space="0" w:color="D3D3D3"/>
+            </w:tcBorders>
+          </w:tcPr>
+          <w:p>
+            <w:pPr>
+              <w:spacing w:before="0" w:after="60"/>
+              <w:keepNext/>
+              <w:jc w:val="center"/>
             </w:pPr>
             <w:r>
               <w:rPr>
@@ -1485,7 +774,7 @@
             <w:pPr>
               <w:spacing w:before="0" w:after="60"/>
               <w:keepNext/>
-              <w:jc w:val="end"/>
+              <w:jc w:val="center"/>
             </w:pPr>
             <w:r>
               <w:rPr>
@@ -1509,7 +798,7 @@
             <w:pPr>
               <w:spacing w:before="0" w:after="60"/>
               <w:keepNext/>
-              <w:jc w:val="end"/>
+              <w:jc w:val="center"/>
             </w:pPr>
             <w:r>
               <w:rPr>
@@ -1545,120 +834,24 @@
                 <w:rFonts w:ascii="Calibri" w:hAnsi="Calibri"/>
                 <w:sz w:val="20"/>
               </w:rPr>
-              <w:t xml:space="default">grade</w:t>
-            </w:r>
-          </w:p>
-        </w:tc>
-        <w:tc>
-          <w:tcPr>
-            <w:tcBorders>
-              <w:top w:val="single" w:space="0" w:color="D3D3D3"/>
-              <w:bottom w:val="single" w:space="0" w:color="D3D3D3"/>
-              <w:start w:val="single" w:space="0" w:color="D3D3D3"/>
-              <w:end w:val="single" w:space="0" w:color="D3D3D3"/>
-            </w:tcBorders>
-          </w:tcPr>
-          <w:p>
-            <w:pPr>
-              <w:spacing w:before="0" w:after="60"/>
-              <w:keepNext/>
-              <w:jc w:val="start"/>
-            </w:pPr>
-            <w:r>
-              <w:rPr>
-                <w:rFonts w:ascii="Calibri" w:hAnsi="Calibri"/>
-                <w:sz w:val="20"/>
-              </w:rPr>
-              <w:t xml:space="default">categorical</w:t>
-            </w:r>
-          </w:p>
-        </w:tc>
-        <w:tc>
-          <w:tcPr>
-            <w:tcBorders>
-              <w:top w:val="single" w:space="0" w:color="D3D3D3"/>
-              <w:bottom w:val="single" w:space="0" w:color="D3D3D3"/>
-              <w:start w:val="single" w:space="0" w:color="D3D3D3"/>
-              <w:end w:val="single" w:space="0" w:color="D3D3D3"/>
-            </w:tcBorders>
-          </w:tcPr>
-          <w:p>
-            <w:pPr>
-              <w:spacing w:before="0" w:after="60"/>
-              <w:keepNext/>
-              <w:jc w:val="start"/>
-            </w:pPr>
-            <w:r>
-              <w:rPr>
-                <w:rFonts w:ascii="Calibri" w:hAnsi="Calibri"/>
-                <w:sz w:val="20"/>
-              </w:rPr>
-              <w:t xml:space="default">missing</w:t>
-            </w:r>
-          </w:p>
-        </w:tc>
-        <w:tc>
-          <w:tcPr>
-            <w:tcBorders>
-              <w:top w:val="single" w:space="0" w:color="D3D3D3"/>
-              <w:bottom w:val="single" w:space="0" w:color="D3D3D3"/>
-              <w:start w:val="single" w:space="0" w:color="D3D3D3"/>
-              <w:end w:val="single" w:space="0" w:color="D3D3D3"/>
-            </w:tcBorders>
-          </w:tcPr>
-          <w:p>
-            <w:pPr>
-              <w:spacing w:before="0" w:after="60"/>
-              <w:keepNext/>
-              <w:jc w:val="start"/>
-            </w:pPr>
-            <w:r>
-              <w:rPr>
-                <w:rFonts w:ascii="Calibri" w:hAnsi="Calibri"/>
-                <w:sz w:val="20"/>
-              </w:rPr>
-              <w:t xml:space="default">Grade</w:t>
-            </w:r>
-          </w:p>
-        </w:tc>
-        <w:tc>
-          <w:tcPr>
-            <w:tcBorders>
-              <w:top w:val="single" w:space="0" w:color="D3D3D3"/>
-              <w:bottom w:val="single" w:space="0" w:color="D3D3D3"/>
-              <w:start w:val="single" w:space="0" w:color="D3D3D3"/>
-              <w:end w:val="single" w:space="0" w:color="D3D3D3"/>
-            </w:tcBorders>
-          </w:tcPr>
-          <w:p>
-            <w:pPr>
-              <w:spacing w:before="0" w:after="60"/>
-              <w:keepNext/>
-              <w:jc w:val="start"/>
-            </w:pPr>
-            <w:r>
-              <w:rPr>
-                <w:rFonts w:ascii="Calibri" w:hAnsi="Calibri"/>
-                <w:sz w:val="20"/>
-              </w:rPr>
-              <w:t xml:space="preserve">Unknown</w:t>
-            </w:r>
-          </w:p>
-        </w:tc>
-        <w:tc>
-          <w:tcPr>
-            <w:tcBorders>
-              <w:top w:val="single" w:space="0" w:color="D3D3D3"/>
-              <w:bottom w:val="single" w:space="0" w:color="D3D3D3"/>
-              <w:start w:val="single" w:space="0" w:color="D3D3D3"/>
-              <w:end w:val="single" w:space="0" w:color="D3D3D3"/>
-            </w:tcBorders>
-          </w:tcPr>
-          <w:p>
-            <w:pPr>
-              <w:spacing w:before="0" w:after="60"/>
-              <w:keepNext/>
-              <w:jc w:val="end"/>
+              <w:t xml:space="default">    Unknown</w:t>
+            </w:r>
+          </w:p>
+        </w:tc>
+        <w:tc>
+          <w:tcPr>
+            <w:tcBorders>
+              <w:top w:val="single" w:space="0" w:color="D3D3D3"/>
+              <w:bottom w:val="single" w:space="0" w:color="D3D3D3"/>
+              <w:start w:val="single" w:space="0" w:color="D3D3D3"/>
+              <w:end w:val="single" w:space="0" w:color="D3D3D3"/>
+            </w:tcBorders>
+          </w:tcPr>
+          <w:p>
+            <w:pPr>
+              <w:spacing w:before="0" w:after="60"/>
+              <w:keepNext/>
+              <w:jc w:val="center"/>
             </w:pPr>
             <w:r>
               <w:rPr>
@@ -1682,7 +875,7 @@
             <w:pPr>
               <w:spacing w:before="0" w:after="60"/>
               <w:keepNext/>
-              <w:jc w:val="end"/>
+              <w:jc w:val="center"/>
             </w:pPr>
             <w:r>
               <w:rPr>
@@ -1706,7 +899,7 @@
             <w:pPr>
               <w:spacing w:before="0" w:after="60"/>
               <w:keepNext/>
-              <w:jc w:val="end"/>
+              <w:jc w:val="center"/>
             </w:pPr>
             <w:r>
               <w:rPr>
@@ -1714,6 +907,38 @@
                 <w:sz w:val="20"/>
               </w:rPr>
               <w:t xml:space="default">0</w:t>
+            </w:r>
+          </w:p>
+        </w:tc>
+      </w:tr>
+      <w:tr>
+        <w:trPr>
+          <w:cantSplit/>
+        </w:trPr>
+        <w:tc>
+          <w:tcPr>
+            <w:gridSpan w:val="4"/>
+          </w:tcPr>
+          <w:p>
+            <w:pPr>
+              <w:spacing w:before="0" w:after="60"/>
+              <w:keepNext/>
+            </w:pPr>
+            <w:r>
+              <w:rPr>
+                <w:vertAlign w:val="superscript"/>
+                <w:i/>
+                <w:rFonts w:ascii="Calibri" w:hAnsi="Calibri"/>
+                <w:sz w:val="20"/>
+              </w:rPr>
+              <w:t xml:space="default">1</w:t>
+            </w:r>
+            <w:r>
+              <w:rPr>
+                <w:rFonts w:ascii="Calibri" w:hAnsi="Calibri"/>
+                <w:sz w:val="20"/>
+              </w:rPr>
+              <w:t xml:space="default">Median (Q1, Q3); n (%)</w:t>
             </w:r>
           </w:p>
         </w:tc>

</xml_diff>